<commit_message>
Updated system design docs
</commit_message>
<xml_diff>
--- a/interviewcodingpractise-main/src/LowLevelDesign/DesignPatterns/CREATIONAL DESIGN PATTERN.docx
+++ b/interviewcodingpractise-main/src/LowLevelDesign/DesignPatterns/CREATIONAL DESIGN PATTERN.docx
@@ -47,25 +47,102 @@
     </w:p>
     <w:p>
       <w:r>
-        <w:t xml:space="preserve">Used when we have to copy/clone from existing </w:t>
+        <w:t>Used when we have to copy/clone from existing obj</w:t>
+      </w:r>
+      <w:r>
+        <w:t xml:space="preserve">. Whichever class we need to copy will have an </w:t>
       </w:r>
       <w:proofErr w:type="spellStart"/>
       <w:r>
+        <w:t>impl</w:t>
+      </w:r>
+      <w:proofErr w:type="spellEnd"/>
+      <w:r>
+        <w:t xml:space="preserve"> of the clone method.</w:t>
+      </w:r>
+      <w:r>
+        <w:br/>
+        <w:t xml:space="preserve">It is the responsibility of the class which would be cloned in future to define the clone method.  We need the </w:t>
+      </w:r>
+      <w:proofErr w:type="gramStart"/>
+      <w:r>
+        <w:t>clone  method</w:t>
+      </w:r>
+      <w:proofErr w:type="gramEnd"/>
+      <w:r>
+        <w:t xml:space="preserve"> in order to access the private data members of the class.</w:t>
+      </w:r>
+      <w:r>
+        <w:br/>
+      </w:r>
+      <w:r>
+        <w:br/>
+        <w:t xml:space="preserve">This is used when it is expensive to create the original </w:t>
+      </w:r>
+      <w:proofErr w:type="spellStart"/>
+      <w:r>
         <w:t>obj</w:t>
       </w:r>
       <w:proofErr w:type="spellEnd"/>
-    </w:p>
-    <w:p>
-      <w:pPr>
-        <w:rPr>
-          <w:b/>
-          <w:bCs/>
-        </w:rPr>
-      </w:pPr>
-      <w:r>
-        <w:rPr>
-          <w:b/>
-          <w:bCs/>
+      <w:r>
+        <w:t xml:space="preserve"> and we might think of creating a new class for a new feature</w:t>
+      </w:r>
+    </w:p>
+    <w:p/>
+    <w:p>
+      <w:r>
+        <w:rPr>
+          <w:noProof/>
+        </w:rPr>
+        <w:drawing>
+          <wp:inline distT="0" distB="0" distL="0" distR="0" wp14:anchorId="448E0A6F" wp14:editId="087D3BB7">
+            <wp:extent cx="2809875" cy="1964880"/>
+            <wp:effectExtent l="0" t="0" r="0" b="0"/>
+            <wp:docPr id="230570158" name="Picture 1"/>
+            <wp:cNvGraphicFramePr>
+              <a:graphicFrameLocks xmlns:a="http://schemas.openxmlformats.org/drawingml/2006/main" noChangeAspect="1"/>
+            </wp:cNvGraphicFramePr>
+            <a:graphic xmlns:a="http://schemas.openxmlformats.org/drawingml/2006/main">
+              <a:graphicData uri="http://schemas.openxmlformats.org/drawingml/2006/picture">
+                <pic:pic xmlns:pic="http://schemas.openxmlformats.org/drawingml/2006/picture">
+                  <pic:nvPicPr>
+                    <pic:cNvPr id="230570158" name=""/>
+                    <pic:cNvPicPr/>
+                  </pic:nvPicPr>
+                  <pic:blipFill>
+                    <a:blip r:embed="rId7"/>
+                    <a:stretch>
+                      <a:fillRect/>
+                    </a:stretch>
+                  </pic:blipFill>
+                  <pic:spPr>
+                    <a:xfrm>
+                      <a:off x="0" y="0"/>
+                      <a:ext cx="2820331" cy="1972192"/>
+                    </a:xfrm>
+                    <a:prstGeom prst="rect">
+                      <a:avLst/>
+                    </a:prstGeom>
+                  </pic:spPr>
+                </pic:pic>
+              </a:graphicData>
+            </a:graphic>
+          </wp:inline>
+        </w:drawing>
+      </w:r>
+    </w:p>
+    <w:p>
+      <w:pPr>
+        <w:rPr>
+          <w:b/>
+          <w:bCs/>
+        </w:rPr>
+      </w:pPr>
+      <w:r>
+        <w:rPr>
+          <w:b/>
+          <w:bCs/>
+          <w:noProof/>
         </w:rPr>
         <w:drawing>
           <wp:inline distT="0" distB="0" distL="0" distR="0" wp14:anchorId="2BDB5371" wp14:editId="181CE720">
@@ -83,7 +160,7 @@
                     <pic:cNvPicPr/>
                   </pic:nvPicPr>
                   <pic:blipFill>
-                    <a:blip r:embed="rId5"/>
+                    <a:blip r:embed="rId8"/>
                     <a:stretch>
                       <a:fillRect/>
                     </a:stretch>
@@ -115,7 +192,9 @@
         <w:rPr>
           <w:b/>
           <w:bCs/>
-        </w:rPr>
+          <w:noProof/>
+        </w:rPr>
+        <w:lastRenderedPageBreak/>
         <w:drawing>
           <wp:inline distT="0" distB="0" distL="0" distR="0" wp14:anchorId="5BA9000A" wp14:editId="719EFC82">
             <wp:extent cx="5731510" cy="2678430"/>
@@ -132,7 +211,7 @@
                     <pic:cNvPicPr/>
                   </pic:nvPicPr>
                   <pic:blipFill>
-                    <a:blip r:embed="rId6"/>
+                    <a:blip r:embed="rId9"/>
                     <a:stretch>
                       <a:fillRect/>
                     </a:stretch>
@@ -171,6 +250,7 @@
         <w:rPr>
           <w:b/>
           <w:bCs/>
+          <w:noProof/>
         </w:rPr>
         <w:drawing>
           <wp:inline distT="0" distB="0" distL="0" distR="0" wp14:anchorId="603E3C75" wp14:editId="4CF2D183">
@@ -188,7 +268,7 @@
                     <pic:cNvPicPr/>
                   </pic:nvPicPr>
                   <pic:blipFill>
-                    <a:blip r:embed="rId7"/>
+                    <a:blip r:embed="rId10"/>
                     <a:stretch>
                       <a:fillRect/>
                     </a:stretch>
@@ -251,7 +331,6 @@
           <w:sz w:val="36"/>
           <w:szCs w:val="36"/>
         </w:rPr>
-        <w:lastRenderedPageBreak/>
         <w:t>SINGLETON PATTERN</w:t>
       </w:r>
       <w:r>
@@ -302,6 +381,7 @@
         <w:rPr>
           <w:b/>
           <w:bCs/>
+          <w:noProof/>
         </w:rPr>
         <w:drawing>
           <wp:inline distT="0" distB="0" distL="0" distR="0" wp14:anchorId="590AFF62" wp14:editId="15F449E4">
@@ -319,7 +399,7 @@
                     <pic:cNvPicPr/>
                   </pic:nvPicPr>
                   <pic:blipFill>
-                    <a:blip r:embed="rId8"/>
+                    <a:blip r:embed="rId11"/>
                     <a:stretch>
                       <a:fillRect/>
                     </a:stretch>
@@ -361,7 +441,9 @@
         <w:rPr>
           <w:b/>
           <w:bCs/>
-        </w:rPr>
+          <w:noProof/>
+        </w:rPr>
+        <w:lastRenderedPageBreak/>
         <w:drawing>
           <wp:inline distT="0" distB="0" distL="0" distR="0" wp14:anchorId="5BD1410B" wp14:editId="05B92DC6">
             <wp:extent cx="4544059" cy="1286054"/>
@@ -378,7 +460,7 @@
                     <pic:cNvPicPr/>
                   </pic:nvPicPr>
                   <pic:blipFill>
-                    <a:blip r:embed="rId9"/>
+                    <a:blip r:embed="rId12"/>
                     <a:stretch>
                       <a:fillRect/>
                     </a:stretch>
@@ -411,6 +493,87 @@
     <w:p>
       <w:pPr>
         <w:pStyle w:val="ListParagraph"/>
+        <w:rPr>
+          <w:b/>
+          <w:bCs/>
+        </w:rPr>
+      </w:pPr>
+    </w:p>
+    <w:p>
+      <w:pPr>
+        <w:pStyle w:val="ListParagraph"/>
+        <w:rPr>
+          <w:b/>
+          <w:bCs/>
+        </w:rPr>
+      </w:pPr>
+    </w:p>
+    <w:p>
+      <w:pPr>
+        <w:pStyle w:val="ListParagraph"/>
+        <w:rPr>
+          <w:b/>
+          <w:bCs/>
+        </w:rPr>
+      </w:pPr>
+    </w:p>
+    <w:p>
+      <w:pPr>
+        <w:pStyle w:val="ListParagraph"/>
+        <w:rPr>
+          <w:b/>
+          <w:bCs/>
+        </w:rPr>
+      </w:pPr>
+    </w:p>
+    <w:p>
+      <w:pPr>
+        <w:pStyle w:val="ListParagraph"/>
+        <w:rPr>
+          <w:b/>
+          <w:bCs/>
+        </w:rPr>
+      </w:pPr>
+    </w:p>
+    <w:p>
+      <w:pPr>
+        <w:pStyle w:val="ListParagraph"/>
+        <w:rPr>
+          <w:b/>
+          <w:bCs/>
+        </w:rPr>
+      </w:pPr>
+    </w:p>
+    <w:p>
+      <w:pPr>
+        <w:pStyle w:val="ListParagraph"/>
+        <w:rPr>
+          <w:b/>
+          <w:bCs/>
+        </w:rPr>
+      </w:pPr>
+    </w:p>
+    <w:p>
+      <w:pPr>
+        <w:pStyle w:val="ListParagraph"/>
+        <w:rPr>
+          <w:b/>
+          <w:bCs/>
+        </w:rPr>
+      </w:pPr>
+    </w:p>
+    <w:p>
+      <w:pPr>
+        <w:pStyle w:val="ListParagraph"/>
+        <w:rPr>
+          <w:b/>
+          <w:bCs/>
+        </w:rPr>
+      </w:pPr>
+    </w:p>
+    <w:p>
+      <w:pPr>
+        <w:pStyle w:val="ListParagraph"/>
         <w:numPr>
           <w:ilvl w:val="0"/>
           <w:numId w:val="1"/>
@@ -440,6 +603,7 @@
         <w:rPr>
           <w:b/>
           <w:bCs/>
+          <w:noProof/>
         </w:rPr>
         <w:drawing>
           <wp:inline distT="0" distB="0" distL="0" distR="0" wp14:anchorId="2A019D99" wp14:editId="1B07BF91">
@@ -457,7 +621,7 @@
                     <pic:cNvPicPr/>
                   </pic:nvPicPr>
                   <pic:blipFill>
-                    <a:blip r:embed="rId10"/>
+                    <a:blip r:embed="rId13"/>
                     <a:stretch>
                       <a:fillRect/>
                     </a:stretch>
@@ -583,7 +747,9 @@
         <w:rPr>
           <w:b/>
           <w:bCs/>
-        </w:rPr>
+          <w:noProof/>
+        </w:rPr>
+        <w:lastRenderedPageBreak/>
         <w:drawing>
           <wp:inline distT="0" distB="0" distL="0" distR="0" wp14:anchorId="6E81CEA0" wp14:editId="53B82BB1">
             <wp:extent cx="4572000" cy="2527833"/>
@@ -600,7 +766,7 @@
                     <pic:cNvPicPr/>
                   </pic:nvPicPr>
                   <pic:blipFill>
-                    <a:blip r:embed="rId11"/>
+                    <a:blip r:embed="rId14"/>
                     <a:stretch>
                       <a:fillRect/>
                     </a:stretch>
@@ -709,6 +875,7 @@
         <w:rPr>
           <w:b/>
           <w:bCs/>
+          <w:noProof/>
         </w:rPr>
         <w:drawing>
           <wp:inline distT="0" distB="0" distL="0" distR="0" wp14:anchorId="29769BA2" wp14:editId="0983E6A3">
@@ -726,7 +893,7 @@
                     <pic:cNvPicPr/>
                   </pic:nvPicPr>
                   <pic:blipFill>
-                    <a:blip r:embed="rId12"/>
+                    <a:blip r:embed="rId15"/>
                     <a:stretch>
                       <a:fillRect/>
                     </a:stretch>
@@ -749,12 +916,132 @@
     </w:p>
     <w:p>
       <w:pPr>
-        <w:pStyle w:val="ListParagraph"/>
-        <w:rPr>
-          <w:b/>
-          <w:bCs/>
-        </w:rPr>
-      </w:pPr>
+        <w:ind w:left="720"/>
+        <w:rPr>
+          <w:b/>
+          <w:bCs/>
+        </w:rPr>
+      </w:pPr>
+    </w:p>
+    <w:p>
+      <w:pPr>
+        <w:ind w:left="720"/>
+        <w:rPr>
+          <w:b/>
+          <w:bCs/>
+        </w:rPr>
+      </w:pPr>
+    </w:p>
+    <w:p>
+      <w:pPr>
+        <w:pStyle w:val="ListParagraph"/>
+        <w:rPr>
+          <w:b/>
+          <w:bCs/>
+        </w:rPr>
+      </w:pPr>
+    </w:p>
+    <w:p>
+      <w:pPr>
+        <w:pStyle w:val="ListParagraph"/>
+      </w:pPr>
+    </w:p>
+    <w:p>
+      <w:pPr>
+        <w:pStyle w:val="ListParagraph"/>
+      </w:pPr>
+    </w:p>
+    <w:p>
+      <w:pPr>
+        <w:pStyle w:val="ListParagraph"/>
+      </w:pPr>
+    </w:p>
+    <w:p>
+      <w:pPr>
+        <w:pStyle w:val="ListParagraph"/>
+      </w:pPr>
+    </w:p>
+    <w:p>
+      <w:pPr>
+        <w:pStyle w:val="ListParagraph"/>
+      </w:pPr>
+    </w:p>
+    <w:p>
+      <w:pPr>
+        <w:pStyle w:val="ListParagraph"/>
+      </w:pPr>
+    </w:p>
+    <w:p>
+      <w:pPr>
+        <w:pStyle w:val="ListParagraph"/>
+      </w:pPr>
+      <w:r>
+        <w:lastRenderedPageBreak/>
+        <w:t>There are certain memory issues because of double locking</w:t>
+      </w:r>
+    </w:p>
+    <w:p>
+      <w:pPr>
+        <w:pStyle w:val="ListParagraph"/>
+      </w:pPr>
+    </w:p>
+    <w:p>
+      <w:pPr>
+        <w:pStyle w:val="ListParagraph"/>
+      </w:pPr>
+      <w:r>
+        <w:t xml:space="preserve">Suppose we introduce a new variable </w:t>
+      </w:r>
+      <w:proofErr w:type="spellStart"/>
+      <w:r>
+        <w:t>memberVariable</w:t>
+      </w:r>
+      <w:proofErr w:type="spellEnd"/>
+    </w:p>
+    <w:p>
+      <w:pPr>
+        <w:pStyle w:val="ListParagraph"/>
+      </w:pPr>
+      <w:r>
+        <w:rPr>
+          <w:noProof/>
+        </w:rPr>
+        <w:drawing>
+          <wp:inline distT="0" distB="0" distL="0" distR="0" wp14:anchorId="3B33E8CF" wp14:editId="2097FC4D">
+            <wp:extent cx="4494443" cy="3257550"/>
+            <wp:effectExtent l="0" t="0" r="1905" b="0"/>
+            <wp:docPr id="751536352" name="Picture 1"/>
+            <wp:cNvGraphicFramePr>
+              <a:graphicFrameLocks xmlns:a="http://schemas.openxmlformats.org/drawingml/2006/main" noChangeAspect="1"/>
+            </wp:cNvGraphicFramePr>
+            <a:graphic xmlns:a="http://schemas.openxmlformats.org/drawingml/2006/main">
+              <a:graphicData uri="http://schemas.openxmlformats.org/drawingml/2006/picture">
+                <pic:pic xmlns:pic="http://schemas.openxmlformats.org/drawingml/2006/picture">
+                  <pic:nvPicPr>
+                    <pic:cNvPr id="751536352" name=""/>
+                    <pic:cNvPicPr/>
+                  </pic:nvPicPr>
+                  <pic:blipFill>
+                    <a:blip r:embed="rId16"/>
+                    <a:stretch>
+                      <a:fillRect/>
+                    </a:stretch>
+                  </pic:blipFill>
+                  <pic:spPr>
+                    <a:xfrm>
+                      <a:off x="0" y="0"/>
+                      <a:ext cx="4498534" cy="3260515"/>
+                    </a:xfrm>
+                    <a:prstGeom prst="rect">
+                      <a:avLst/>
+                    </a:prstGeom>
+                  </pic:spPr>
+                </pic:pic>
+              </a:graphicData>
+            </a:graphic>
+          </wp:inline>
+        </w:drawing>
+      </w:r>
     </w:p>
     <w:p>
       <w:pPr>
@@ -773,6 +1060,48 @@
         <w:rPr>
           <w:b/>
           <w:bCs/>
+          <w:sz w:val="24"/>
+          <w:szCs w:val="24"/>
+        </w:rPr>
+      </w:pPr>
+    </w:p>
+    <w:p>
+      <w:pPr>
+        <w:pStyle w:val="ListParagraph"/>
+        <w:rPr>
+          <w:b/>
+          <w:bCs/>
+          <w:sz w:val="24"/>
+          <w:szCs w:val="24"/>
+        </w:rPr>
+      </w:pPr>
+    </w:p>
+    <w:p>
+      <w:pPr>
+        <w:pStyle w:val="ListParagraph"/>
+        <w:rPr>
+          <w:b/>
+          <w:bCs/>
+          <w:sz w:val="24"/>
+          <w:szCs w:val="24"/>
+        </w:rPr>
+      </w:pPr>
+      <w:r>
+        <w:rPr>
+          <w:b/>
+          <w:bCs/>
+          <w:sz w:val="24"/>
+          <w:szCs w:val="24"/>
+        </w:rPr>
+        <w:t>Issue 1: Reordering of Instruction</w:t>
+      </w:r>
+    </w:p>
+    <w:p>
+      <w:pPr>
+        <w:pStyle w:val="ListParagraph"/>
+        <w:rPr>
+          <w:b/>
+          <w:bCs/>
           <w:sz w:val="36"/>
           <w:szCs w:val="36"/>
         </w:rPr>
@@ -784,15 +1113,1061 @@
         <w:rPr>
           <w:b/>
           <w:bCs/>
-        </w:rPr>
-      </w:pPr>
-      <w:r>
-        <w:rPr>
-          <w:b/>
-          <w:bCs/>
           <w:sz w:val="36"/>
           <w:szCs w:val="36"/>
         </w:rPr>
+      </w:pPr>
+      <w:r>
+        <w:rPr>
+          <w:b/>
+          <w:bCs/>
+          <w:noProof/>
+          <w:sz w:val="36"/>
+          <w:szCs w:val="36"/>
+        </w:rPr>
+        <w:drawing>
+          <wp:inline distT="0" distB="0" distL="0" distR="0" wp14:anchorId="5425EE83" wp14:editId="2DD60744">
+            <wp:extent cx="5731510" cy="1040130"/>
+            <wp:effectExtent l="0" t="0" r="2540" b="7620"/>
+            <wp:docPr id="1319389603" name="Picture 1"/>
+            <wp:cNvGraphicFramePr>
+              <a:graphicFrameLocks xmlns:a="http://schemas.openxmlformats.org/drawingml/2006/main" noChangeAspect="1"/>
+            </wp:cNvGraphicFramePr>
+            <a:graphic xmlns:a="http://schemas.openxmlformats.org/drawingml/2006/main">
+              <a:graphicData uri="http://schemas.openxmlformats.org/drawingml/2006/picture">
+                <pic:pic xmlns:pic="http://schemas.openxmlformats.org/drawingml/2006/picture">
+                  <pic:nvPicPr>
+                    <pic:cNvPr id="1319389603" name=""/>
+                    <pic:cNvPicPr/>
+                  </pic:nvPicPr>
+                  <pic:blipFill>
+                    <a:blip r:embed="rId17"/>
+                    <a:stretch>
+                      <a:fillRect/>
+                    </a:stretch>
+                  </pic:blipFill>
+                  <pic:spPr>
+                    <a:xfrm>
+                      <a:off x="0" y="0"/>
+                      <a:ext cx="5731510" cy="1040130"/>
+                    </a:xfrm>
+                    <a:prstGeom prst="rect">
+                      <a:avLst/>
+                    </a:prstGeom>
+                  </pic:spPr>
+                </pic:pic>
+              </a:graphicData>
+            </a:graphic>
+          </wp:inline>
+        </w:drawing>
+      </w:r>
+      <w:r>
+        <w:rPr>
+          <w:b/>
+          <w:bCs/>
+          <w:sz w:val="36"/>
+          <w:szCs w:val="36"/>
+        </w:rPr>
+        <w:br/>
+      </w:r>
+      <w:r>
+        <w:rPr>
+          <w:b/>
+          <w:bCs/>
+          <w:sz w:val="36"/>
+          <w:szCs w:val="36"/>
+        </w:rPr>
+        <w:br/>
+      </w:r>
+      <w:r>
+        <w:rPr>
+          <w:b/>
+          <w:bCs/>
+          <w:sz w:val="24"/>
+          <w:szCs w:val="24"/>
+        </w:rPr>
+        <w:t xml:space="preserve">The above block of code can be represented as below where we have broken down the steps when an </w:t>
+      </w:r>
+      <w:proofErr w:type="spellStart"/>
+      <w:r>
+        <w:rPr>
+          <w:b/>
+          <w:bCs/>
+          <w:sz w:val="24"/>
+          <w:szCs w:val="24"/>
+        </w:rPr>
+        <w:t>obj</w:t>
+      </w:r>
+      <w:proofErr w:type="spellEnd"/>
+      <w:r>
+        <w:rPr>
+          <w:b/>
+          <w:bCs/>
+          <w:sz w:val="24"/>
+          <w:szCs w:val="24"/>
+        </w:rPr>
+        <w:t xml:space="preserve"> is created using the new </w:t>
+      </w:r>
+      <w:proofErr w:type="spellStart"/>
+      <w:proofErr w:type="gramStart"/>
+      <w:r>
+        <w:rPr>
+          <w:b/>
+          <w:bCs/>
+          <w:sz w:val="24"/>
+          <w:szCs w:val="24"/>
+        </w:rPr>
+        <w:t>DBConnection</w:t>
+      </w:r>
+      <w:proofErr w:type="spellEnd"/>
+      <w:r>
+        <w:rPr>
+          <w:b/>
+          <w:bCs/>
+          <w:sz w:val="24"/>
+          <w:szCs w:val="24"/>
+        </w:rPr>
+        <w:t>(</w:t>
+      </w:r>
+      <w:proofErr w:type="gramEnd"/>
+      <w:r>
+        <w:rPr>
+          <w:b/>
+          <w:bCs/>
+          <w:sz w:val="24"/>
+          <w:szCs w:val="24"/>
+        </w:rPr>
+        <w:t>)</w:t>
+      </w:r>
+    </w:p>
+    <w:p>
+      <w:pPr>
+        <w:pStyle w:val="ListParagraph"/>
+        <w:rPr>
+          <w:b/>
+          <w:bCs/>
+          <w:sz w:val="36"/>
+          <w:szCs w:val="36"/>
+        </w:rPr>
+      </w:pPr>
+      <w:r>
+        <w:rPr>
+          <w:b/>
+          <w:bCs/>
+          <w:noProof/>
+          <w:sz w:val="36"/>
+          <w:szCs w:val="36"/>
+        </w:rPr>
+        <w:lastRenderedPageBreak/>
+        <w:drawing>
+          <wp:inline distT="0" distB="0" distL="0" distR="0" wp14:anchorId="24A2004E" wp14:editId="12BC5EDA">
+            <wp:extent cx="5731510" cy="3219450"/>
+            <wp:effectExtent l="0" t="0" r="2540" b="0"/>
+            <wp:docPr id="1740436190" name="Picture 1"/>
+            <wp:cNvGraphicFramePr>
+              <a:graphicFrameLocks xmlns:a="http://schemas.openxmlformats.org/drawingml/2006/main" noChangeAspect="1"/>
+            </wp:cNvGraphicFramePr>
+            <a:graphic xmlns:a="http://schemas.openxmlformats.org/drawingml/2006/main">
+              <a:graphicData uri="http://schemas.openxmlformats.org/drawingml/2006/picture">
+                <pic:pic xmlns:pic="http://schemas.openxmlformats.org/drawingml/2006/picture">
+                  <pic:nvPicPr>
+                    <pic:cNvPr id="1740436190" name=""/>
+                    <pic:cNvPicPr/>
+                  </pic:nvPicPr>
+                  <pic:blipFill>
+                    <a:blip r:embed="rId18"/>
+                    <a:stretch>
+                      <a:fillRect/>
+                    </a:stretch>
+                  </pic:blipFill>
+                  <pic:spPr>
+                    <a:xfrm>
+                      <a:off x="0" y="0"/>
+                      <a:ext cx="5731510" cy="3219450"/>
+                    </a:xfrm>
+                    <a:prstGeom prst="rect">
+                      <a:avLst/>
+                    </a:prstGeom>
+                  </pic:spPr>
+                </pic:pic>
+              </a:graphicData>
+            </a:graphic>
+          </wp:inline>
+        </w:drawing>
+      </w:r>
+      <w:r>
+        <w:rPr>
+          <w:b/>
+          <w:bCs/>
+          <w:sz w:val="36"/>
+          <w:szCs w:val="36"/>
+        </w:rPr>
+        <w:br/>
+      </w:r>
+      <w:r>
+        <w:rPr>
+          <w:b/>
+          <w:bCs/>
+          <w:sz w:val="36"/>
+          <w:szCs w:val="36"/>
+        </w:rPr>
+        <w:br/>
+      </w:r>
+      <w:r>
+        <w:rPr>
+          <w:b/>
+          <w:bCs/>
+          <w:sz w:val="24"/>
+          <w:szCs w:val="24"/>
+        </w:rPr>
+        <w:t>Since CPU manages the order of instructions this can also be represented as</w:t>
+      </w:r>
+      <w:r>
+        <w:rPr>
+          <w:b/>
+          <w:bCs/>
+          <w:sz w:val="36"/>
+          <w:szCs w:val="36"/>
+        </w:rPr>
+        <w:t xml:space="preserve"> </w:t>
+      </w:r>
+    </w:p>
+    <w:p>
+      <w:pPr>
+        <w:pStyle w:val="ListParagraph"/>
+        <w:rPr>
+          <w:b/>
+          <w:bCs/>
+          <w:sz w:val="36"/>
+          <w:szCs w:val="36"/>
+        </w:rPr>
+      </w:pPr>
+      <w:r>
+        <w:rPr>
+          <w:b/>
+          <w:bCs/>
+          <w:noProof/>
+          <w:sz w:val="36"/>
+          <w:szCs w:val="36"/>
+        </w:rPr>
+        <w:drawing>
+          <wp:inline distT="0" distB="0" distL="0" distR="0" wp14:anchorId="6C4A892E" wp14:editId="1FCF7D14">
+            <wp:extent cx="5731510" cy="2736215"/>
+            <wp:effectExtent l="0" t="0" r="2540" b="6985"/>
+            <wp:docPr id="711124229" name="Picture 1"/>
+            <wp:cNvGraphicFramePr>
+              <a:graphicFrameLocks xmlns:a="http://schemas.openxmlformats.org/drawingml/2006/main" noChangeAspect="1"/>
+            </wp:cNvGraphicFramePr>
+            <a:graphic xmlns:a="http://schemas.openxmlformats.org/drawingml/2006/main">
+              <a:graphicData uri="http://schemas.openxmlformats.org/drawingml/2006/picture">
+                <pic:pic xmlns:pic="http://schemas.openxmlformats.org/drawingml/2006/picture">
+                  <pic:nvPicPr>
+                    <pic:cNvPr id="711124229" name=""/>
+                    <pic:cNvPicPr/>
+                  </pic:nvPicPr>
+                  <pic:blipFill>
+                    <a:blip r:embed="rId19"/>
+                    <a:stretch>
+                      <a:fillRect/>
+                    </a:stretch>
+                  </pic:blipFill>
+                  <pic:spPr>
+                    <a:xfrm>
+                      <a:off x="0" y="0"/>
+                      <a:ext cx="5731510" cy="2736215"/>
+                    </a:xfrm>
+                    <a:prstGeom prst="rect">
+                      <a:avLst/>
+                    </a:prstGeom>
+                  </pic:spPr>
+                </pic:pic>
+              </a:graphicData>
+            </a:graphic>
+          </wp:inline>
+        </w:drawing>
+      </w:r>
+    </w:p>
+    <w:p>
+      <w:pPr>
+        <w:pStyle w:val="ListParagraph"/>
+        <w:rPr>
+          <w:b/>
+          <w:bCs/>
+          <w:sz w:val="36"/>
+          <w:szCs w:val="36"/>
+        </w:rPr>
+      </w:pPr>
+    </w:p>
+    <w:p>
+      <w:pPr>
+        <w:pStyle w:val="ListParagraph"/>
+        <w:rPr>
+          <w:b/>
+          <w:bCs/>
+          <w:sz w:val="24"/>
+          <w:szCs w:val="24"/>
+        </w:rPr>
+      </w:pPr>
+      <w:r>
+        <w:rPr>
+          <w:b/>
+          <w:bCs/>
+          <w:sz w:val="24"/>
+          <w:szCs w:val="24"/>
+        </w:rPr>
+        <w:t xml:space="preserve">Now </w:t>
+      </w:r>
+      <w:proofErr w:type="spellStart"/>
+      <w:r>
+        <w:rPr>
+          <w:b/>
+          <w:bCs/>
+          <w:sz w:val="24"/>
+          <w:szCs w:val="24"/>
+        </w:rPr>
+        <w:t>conObject</w:t>
+      </w:r>
+      <w:proofErr w:type="spellEnd"/>
+      <w:r>
+        <w:rPr>
+          <w:b/>
+          <w:bCs/>
+          <w:sz w:val="24"/>
+          <w:szCs w:val="24"/>
+        </w:rPr>
+        <w:t xml:space="preserve"> would be pointing to object for which memory is allocated. And at this moment </w:t>
+      </w:r>
+      <w:proofErr w:type="spellStart"/>
+      <w:r>
+        <w:rPr>
+          <w:b/>
+          <w:bCs/>
+          <w:sz w:val="24"/>
+          <w:szCs w:val="24"/>
+        </w:rPr>
+        <w:t>memberVariable</w:t>
+      </w:r>
+      <w:proofErr w:type="spellEnd"/>
+      <w:r>
+        <w:rPr>
+          <w:b/>
+          <w:bCs/>
+          <w:sz w:val="24"/>
+          <w:szCs w:val="24"/>
+        </w:rPr>
+        <w:t xml:space="preserve"> is assigned with a default value.</w:t>
+      </w:r>
+      <w:r>
+        <w:rPr>
+          <w:b/>
+          <w:bCs/>
+          <w:sz w:val="24"/>
+          <w:szCs w:val="24"/>
+        </w:rPr>
+        <w:t xml:space="preserve"> Now this is before </w:t>
+      </w:r>
+      <w:proofErr w:type="spellStart"/>
+      <w:proofErr w:type="gramStart"/>
+      <w:r>
+        <w:rPr>
+          <w:b/>
+          <w:bCs/>
+          <w:sz w:val="24"/>
+          <w:szCs w:val="24"/>
+        </w:rPr>
+        <w:t>initializeVariable</w:t>
+      </w:r>
+      <w:proofErr w:type="spellEnd"/>
+      <w:r>
+        <w:rPr>
+          <w:b/>
+          <w:bCs/>
+          <w:sz w:val="24"/>
+          <w:szCs w:val="24"/>
+        </w:rPr>
+        <w:t>(</w:t>
+      </w:r>
+      <w:proofErr w:type="gramEnd"/>
+      <w:r>
+        <w:rPr>
+          <w:b/>
+          <w:bCs/>
+          <w:sz w:val="24"/>
+          <w:szCs w:val="24"/>
+        </w:rPr>
+        <w:t>) being called.</w:t>
+      </w:r>
+      <w:r>
+        <w:rPr>
+          <w:b/>
+          <w:bCs/>
+          <w:sz w:val="24"/>
+          <w:szCs w:val="24"/>
+        </w:rPr>
+        <w:br/>
+      </w:r>
+      <w:r>
+        <w:rPr>
+          <w:b/>
+          <w:bCs/>
+          <w:sz w:val="24"/>
+          <w:szCs w:val="24"/>
+        </w:rPr>
+        <w:br/>
+        <w:t xml:space="preserve">Therefore now when T2 comes in this block </w:t>
+      </w:r>
+      <w:proofErr w:type="spellStart"/>
+      <w:r>
+        <w:rPr>
+          <w:b/>
+          <w:bCs/>
+          <w:sz w:val="24"/>
+          <w:szCs w:val="24"/>
+        </w:rPr>
+        <w:t>conObject</w:t>
+      </w:r>
+      <w:proofErr w:type="spellEnd"/>
+      <w:r>
+        <w:rPr>
+          <w:b/>
+          <w:bCs/>
+          <w:sz w:val="24"/>
+          <w:szCs w:val="24"/>
+        </w:rPr>
+        <w:t xml:space="preserve">== null is false and it will use the existing </w:t>
+      </w:r>
+      <w:proofErr w:type="spellStart"/>
+      <w:r>
+        <w:rPr>
+          <w:b/>
+          <w:bCs/>
+          <w:sz w:val="24"/>
+          <w:szCs w:val="24"/>
+        </w:rPr>
+        <w:t>conObject</w:t>
+      </w:r>
+      <w:proofErr w:type="spellEnd"/>
+      <w:r>
+        <w:rPr>
+          <w:b/>
+          <w:bCs/>
+          <w:sz w:val="24"/>
+          <w:szCs w:val="24"/>
+        </w:rPr>
+        <w:t xml:space="preserve"> where </w:t>
+      </w:r>
+      <w:proofErr w:type="spellStart"/>
+      <w:r>
+        <w:rPr>
+          <w:b/>
+          <w:bCs/>
+          <w:sz w:val="24"/>
+          <w:szCs w:val="24"/>
+        </w:rPr>
+        <w:t>memberVariable</w:t>
+      </w:r>
+      <w:proofErr w:type="spellEnd"/>
+      <w:r>
+        <w:rPr>
+          <w:b/>
+          <w:bCs/>
+          <w:sz w:val="24"/>
+          <w:szCs w:val="24"/>
+        </w:rPr>
+        <w:t xml:space="preserve"> is assigned with a default value</w:t>
+      </w:r>
+      <w:r>
+        <w:rPr>
+          <w:b/>
+          <w:bCs/>
+          <w:sz w:val="24"/>
+          <w:szCs w:val="24"/>
+        </w:rPr>
+        <w:t xml:space="preserve"> as </w:t>
+      </w:r>
+      <w:proofErr w:type="spellStart"/>
+      <w:r>
+        <w:rPr>
+          <w:b/>
+          <w:bCs/>
+          <w:sz w:val="24"/>
+          <w:szCs w:val="24"/>
+        </w:rPr>
+        <w:t>initializeVariable</w:t>
+      </w:r>
+      <w:proofErr w:type="spellEnd"/>
+      <w:r>
+        <w:rPr>
+          <w:b/>
+          <w:bCs/>
+          <w:sz w:val="24"/>
+          <w:szCs w:val="24"/>
+        </w:rPr>
+        <w:t>() has not been called yet.</w:t>
+      </w:r>
+      <w:r>
+        <w:rPr>
+          <w:b/>
+          <w:bCs/>
+          <w:sz w:val="24"/>
+          <w:szCs w:val="24"/>
+        </w:rPr>
+        <w:br/>
+      </w:r>
+      <w:r>
+        <w:rPr>
+          <w:b/>
+          <w:bCs/>
+          <w:sz w:val="24"/>
+          <w:szCs w:val="24"/>
+        </w:rPr>
+        <w:br/>
+      </w:r>
+      <w:r>
+        <w:rPr>
+          <w:b/>
+          <w:bCs/>
+          <w:sz w:val="24"/>
+          <w:szCs w:val="24"/>
+        </w:rPr>
+        <w:br/>
+      </w:r>
+      <w:r>
+        <w:rPr>
+          <w:b/>
+          <w:bCs/>
+          <w:sz w:val="24"/>
+          <w:szCs w:val="24"/>
+        </w:rPr>
+        <w:lastRenderedPageBreak/>
+        <w:br/>
+        <w:t>Issue 2: L1 Caching</w:t>
+      </w:r>
+    </w:p>
+    <w:p>
+      <w:pPr>
+        <w:pStyle w:val="ListParagraph"/>
+        <w:rPr>
+          <w:b/>
+          <w:bCs/>
+          <w:sz w:val="24"/>
+          <w:szCs w:val="24"/>
+        </w:rPr>
+      </w:pPr>
+    </w:p>
+    <w:p>
+      <w:pPr>
+        <w:pStyle w:val="ListParagraph"/>
+        <w:rPr>
+          <w:b/>
+          <w:bCs/>
+          <w:sz w:val="24"/>
+          <w:szCs w:val="24"/>
+        </w:rPr>
+      </w:pPr>
+      <w:r>
+        <w:rPr>
+          <w:b/>
+          <w:bCs/>
+          <w:noProof/>
+          <w:sz w:val="24"/>
+          <w:szCs w:val="24"/>
+        </w:rPr>
+        <w:drawing>
+          <wp:inline distT="0" distB="0" distL="0" distR="0" wp14:anchorId="7D880C79" wp14:editId="0EE1B5DA">
+            <wp:extent cx="3648075" cy="2630293"/>
+            <wp:effectExtent l="0" t="0" r="0" b="0"/>
+            <wp:docPr id="676549463" name="Picture 1"/>
+            <wp:cNvGraphicFramePr>
+              <a:graphicFrameLocks xmlns:a="http://schemas.openxmlformats.org/drawingml/2006/main" noChangeAspect="1"/>
+            </wp:cNvGraphicFramePr>
+            <a:graphic xmlns:a="http://schemas.openxmlformats.org/drawingml/2006/main">
+              <a:graphicData uri="http://schemas.openxmlformats.org/drawingml/2006/picture">
+                <pic:pic xmlns:pic="http://schemas.openxmlformats.org/drawingml/2006/picture">
+                  <pic:nvPicPr>
+                    <pic:cNvPr id="676549463" name=""/>
+                    <pic:cNvPicPr/>
+                  </pic:nvPicPr>
+                  <pic:blipFill>
+                    <a:blip r:embed="rId20"/>
+                    <a:stretch>
+                      <a:fillRect/>
+                    </a:stretch>
+                  </pic:blipFill>
+                  <pic:spPr>
+                    <a:xfrm>
+                      <a:off x="0" y="0"/>
+                      <a:ext cx="3651187" cy="2632537"/>
+                    </a:xfrm>
+                    <a:prstGeom prst="rect">
+                      <a:avLst/>
+                    </a:prstGeom>
+                  </pic:spPr>
+                </pic:pic>
+              </a:graphicData>
+            </a:graphic>
+          </wp:inline>
+        </w:drawing>
+      </w:r>
+      <w:r>
+        <w:rPr>
+          <w:b/>
+          <w:bCs/>
+          <w:sz w:val="24"/>
+          <w:szCs w:val="24"/>
+        </w:rPr>
+        <w:br/>
+      </w:r>
+      <w:r>
+        <w:rPr>
+          <w:b/>
+          <w:bCs/>
+          <w:sz w:val="24"/>
+          <w:szCs w:val="24"/>
+        </w:rPr>
+        <w:br/>
+        <w:t>CPU has multiple cores, now each core has its own cache where object is present and after some time it is written to the memory</w:t>
+      </w:r>
+    </w:p>
+    <w:p>
+      <w:pPr>
+        <w:pStyle w:val="ListParagraph"/>
+        <w:rPr>
+          <w:b/>
+          <w:bCs/>
+          <w:sz w:val="24"/>
+          <w:szCs w:val="24"/>
+        </w:rPr>
+      </w:pPr>
+    </w:p>
+    <w:p>
+      <w:pPr>
+        <w:pStyle w:val="ListParagraph"/>
+        <w:rPr>
+          <w:b/>
+          <w:bCs/>
+          <w:sz w:val="24"/>
+          <w:szCs w:val="24"/>
+        </w:rPr>
+      </w:pPr>
+      <w:r>
+        <w:rPr>
+          <w:b/>
+          <w:bCs/>
+          <w:sz w:val="24"/>
+          <w:szCs w:val="24"/>
+        </w:rPr>
+        <w:t xml:space="preserve">Now suppose Thread T1 writes an object into the L1 cache of first core but it is not stored into the memory yet and meanwhile another thread T2 comes in a different core now in that case </w:t>
+      </w:r>
+      <w:proofErr w:type="spellStart"/>
+      <w:r>
+        <w:rPr>
+          <w:b/>
+          <w:bCs/>
+          <w:sz w:val="24"/>
+          <w:szCs w:val="24"/>
+        </w:rPr>
+        <w:t>conObject</w:t>
+      </w:r>
+      <w:proofErr w:type="spellEnd"/>
+      <w:r>
+        <w:rPr>
+          <w:b/>
+          <w:bCs/>
+          <w:sz w:val="24"/>
+          <w:szCs w:val="24"/>
+        </w:rPr>
+        <w:t xml:space="preserve"> == null would try to read from memory and would be true and this would go ahead creating a new object again</w:t>
+      </w:r>
+      <w:r>
+        <w:rPr>
+          <w:b/>
+          <w:bCs/>
+          <w:sz w:val="24"/>
+          <w:szCs w:val="24"/>
+        </w:rPr>
+        <w:t>.</w:t>
+      </w:r>
+    </w:p>
+    <w:p>
+      <w:pPr>
+        <w:pStyle w:val="ListParagraph"/>
+        <w:rPr>
+          <w:b/>
+          <w:bCs/>
+          <w:sz w:val="24"/>
+          <w:szCs w:val="24"/>
+        </w:rPr>
+      </w:pPr>
+    </w:p>
+    <w:p>
+      <w:pPr>
+        <w:pStyle w:val="ListParagraph"/>
+        <w:rPr>
+          <w:b/>
+          <w:bCs/>
+          <w:sz w:val="24"/>
+          <w:szCs w:val="24"/>
+        </w:rPr>
+      </w:pPr>
+      <w:r>
+        <w:rPr>
+          <w:b/>
+          <w:bCs/>
+          <w:noProof/>
+          <w:sz w:val="24"/>
+          <w:szCs w:val="24"/>
+        </w:rPr>
+        <w:drawing>
+          <wp:inline distT="0" distB="0" distL="0" distR="0" wp14:anchorId="48C29119" wp14:editId="3CA2F8B2">
+            <wp:extent cx="5731510" cy="1007745"/>
+            <wp:effectExtent l="0" t="0" r="2540" b="1905"/>
+            <wp:docPr id="1566361424" name="Picture 1"/>
+            <wp:cNvGraphicFramePr>
+              <a:graphicFrameLocks xmlns:a="http://schemas.openxmlformats.org/drawingml/2006/main" noChangeAspect="1"/>
+            </wp:cNvGraphicFramePr>
+            <a:graphic xmlns:a="http://schemas.openxmlformats.org/drawingml/2006/main">
+              <a:graphicData uri="http://schemas.openxmlformats.org/drawingml/2006/picture">
+                <pic:pic xmlns:pic="http://schemas.openxmlformats.org/drawingml/2006/picture">
+                  <pic:nvPicPr>
+                    <pic:cNvPr id="1566361424" name=""/>
+                    <pic:cNvPicPr/>
+                  </pic:nvPicPr>
+                  <pic:blipFill>
+                    <a:blip r:embed="rId21"/>
+                    <a:stretch>
+                      <a:fillRect/>
+                    </a:stretch>
+                  </pic:blipFill>
+                  <pic:spPr>
+                    <a:xfrm>
+                      <a:off x="0" y="0"/>
+                      <a:ext cx="5731510" cy="1007745"/>
+                    </a:xfrm>
+                    <a:prstGeom prst="rect">
+                      <a:avLst/>
+                    </a:prstGeom>
+                  </pic:spPr>
+                </pic:pic>
+              </a:graphicData>
+            </a:graphic>
+          </wp:inline>
+        </w:drawing>
+      </w:r>
+      <w:r>
+        <w:rPr>
+          <w:b/>
+          <w:bCs/>
+          <w:sz w:val="24"/>
+          <w:szCs w:val="24"/>
+        </w:rPr>
+        <w:br/>
+      </w:r>
+      <w:r>
+        <w:rPr>
+          <w:b/>
+          <w:bCs/>
+          <w:sz w:val="24"/>
+          <w:szCs w:val="24"/>
+        </w:rPr>
+        <w:br/>
+        <w:t>VOLATILE -&gt; reads/writes from memory directly</w:t>
+      </w:r>
+      <w:r>
+        <w:rPr>
+          <w:b/>
+          <w:bCs/>
+          <w:sz w:val="24"/>
+          <w:szCs w:val="24"/>
+        </w:rPr>
+        <w:br/>
+      </w:r>
+      <w:r>
+        <w:rPr>
+          <w:b/>
+          <w:bCs/>
+          <w:sz w:val="24"/>
+          <w:szCs w:val="24"/>
+        </w:rPr>
+        <w:br/>
+        <w:t>With volatile in case of scenario defined in Issue 2, data is always read from and written to the memory.</w:t>
+      </w:r>
+      <w:r>
+        <w:rPr>
+          <w:b/>
+          <w:bCs/>
+          <w:sz w:val="24"/>
+          <w:szCs w:val="24"/>
+        </w:rPr>
+        <w:br/>
+      </w:r>
+      <w:r>
+        <w:rPr>
+          <w:b/>
+          <w:bCs/>
+          <w:sz w:val="24"/>
+          <w:szCs w:val="24"/>
+        </w:rPr>
+        <w:br/>
+        <w:t xml:space="preserve">It also handles Issue 1 </w:t>
+      </w:r>
+      <w:proofErr w:type="gramStart"/>
+      <w:r>
+        <w:rPr>
+          <w:b/>
+          <w:bCs/>
+          <w:sz w:val="24"/>
+          <w:szCs w:val="24"/>
+        </w:rPr>
+        <w:t>by( the</w:t>
+      </w:r>
+      <w:proofErr w:type="gramEnd"/>
+      <w:r>
+        <w:rPr>
+          <w:b/>
+          <w:bCs/>
+          <w:sz w:val="24"/>
+          <w:szCs w:val="24"/>
+        </w:rPr>
+        <w:t xml:space="preserve"> left rep shows internally instructions and reorder but not with the volatile instruction therefore the representation on right is not allowed)</w:t>
+      </w:r>
+    </w:p>
+    <w:p>
+      <w:pPr>
+        <w:pStyle w:val="ListParagraph"/>
+        <w:rPr>
+          <w:b/>
+          <w:bCs/>
+          <w:sz w:val="24"/>
+          <w:szCs w:val="24"/>
+        </w:rPr>
+      </w:pPr>
+    </w:p>
+    <w:p>
+      <w:pPr>
+        <w:pStyle w:val="ListParagraph"/>
+        <w:rPr>
+          <w:b/>
+          <w:bCs/>
+          <w:sz w:val="24"/>
+          <w:szCs w:val="24"/>
+        </w:rPr>
+      </w:pPr>
+      <w:r>
+        <w:rPr>
+          <w:b/>
+          <w:bCs/>
+          <w:noProof/>
+          <w:sz w:val="24"/>
+          <w:szCs w:val="24"/>
+        </w:rPr>
+        <w:lastRenderedPageBreak/>
+        <w:drawing>
+          <wp:inline distT="0" distB="0" distL="0" distR="0" wp14:anchorId="135A0025" wp14:editId="416B6982">
+            <wp:extent cx="5731510" cy="3150870"/>
+            <wp:effectExtent l="0" t="0" r="2540" b="0"/>
+            <wp:docPr id="2005380884" name="Picture 1"/>
+            <wp:cNvGraphicFramePr>
+              <a:graphicFrameLocks xmlns:a="http://schemas.openxmlformats.org/drawingml/2006/main" noChangeAspect="1"/>
+            </wp:cNvGraphicFramePr>
+            <a:graphic xmlns:a="http://schemas.openxmlformats.org/drawingml/2006/main">
+              <a:graphicData uri="http://schemas.openxmlformats.org/drawingml/2006/picture">
+                <pic:pic xmlns:pic="http://schemas.openxmlformats.org/drawingml/2006/picture">
+                  <pic:nvPicPr>
+                    <pic:cNvPr id="2005380884" name=""/>
+                    <pic:cNvPicPr/>
+                  </pic:nvPicPr>
+                  <pic:blipFill>
+                    <a:blip r:embed="rId22"/>
+                    <a:stretch>
+                      <a:fillRect/>
+                    </a:stretch>
+                  </pic:blipFill>
+                  <pic:spPr>
+                    <a:xfrm>
+                      <a:off x="0" y="0"/>
+                      <a:ext cx="5731510" cy="3150870"/>
+                    </a:xfrm>
+                    <a:prstGeom prst="rect">
+                      <a:avLst/>
+                    </a:prstGeom>
+                  </pic:spPr>
+                </pic:pic>
+              </a:graphicData>
+            </a:graphic>
+          </wp:inline>
+        </w:drawing>
+      </w:r>
+    </w:p>
+    <w:p>
+      <w:pPr>
+        <w:pStyle w:val="ListParagraph"/>
+        <w:rPr>
+          <w:b/>
+          <w:bCs/>
+          <w:sz w:val="24"/>
+          <w:szCs w:val="24"/>
+        </w:rPr>
+      </w:pPr>
+    </w:p>
+    <w:p>
+      <w:pPr>
+        <w:pStyle w:val="ListParagraph"/>
+        <w:rPr>
+          <w:b/>
+          <w:bCs/>
+          <w:sz w:val="36"/>
+          <w:szCs w:val="36"/>
+        </w:rPr>
+      </w:pPr>
+    </w:p>
+    <w:p>
+      <w:pPr>
+        <w:pStyle w:val="ListParagraph"/>
+        <w:rPr>
+          <w:b/>
+          <w:bCs/>
+          <w:sz w:val="36"/>
+          <w:szCs w:val="36"/>
+        </w:rPr>
+      </w:pPr>
+    </w:p>
+    <w:p>
+      <w:pPr>
+        <w:pStyle w:val="ListParagraph"/>
+        <w:rPr>
+          <w:b/>
+          <w:bCs/>
+          <w:sz w:val="36"/>
+          <w:szCs w:val="36"/>
+        </w:rPr>
+      </w:pPr>
+    </w:p>
+    <w:p>
+      <w:pPr>
+        <w:pStyle w:val="ListParagraph"/>
+        <w:rPr>
+          <w:b/>
+          <w:bCs/>
+          <w:sz w:val="36"/>
+          <w:szCs w:val="36"/>
+        </w:rPr>
+      </w:pPr>
+    </w:p>
+    <w:p>
+      <w:pPr>
+        <w:pStyle w:val="ListParagraph"/>
+        <w:rPr>
+          <w:b/>
+          <w:bCs/>
+          <w:sz w:val="36"/>
+          <w:szCs w:val="36"/>
+        </w:rPr>
+      </w:pPr>
+    </w:p>
+    <w:p>
+      <w:pPr>
+        <w:pStyle w:val="ListParagraph"/>
+        <w:rPr>
+          <w:b/>
+          <w:bCs/>
+          <w:sz w:val="36"/>
+          <w:szCs w:val="36"/>
+        </w:rPr>
+      </w:pPr>
+    </w:p>
+    <w:p>
+      <w:pPr>
+        <w:pStyle w:val="ListParagraph"/>
+        <w:rPr>
+          <w:b/>
+          <w:bCs/>
+          <w:sz w:val="36"/>
+          <w:szCs w:val="36"/>
+        </w:rPr>
+      </w:pPr>
+    </w:p>
+    <w:p>
+      <w:pPr>
+        <w:pStyle w:val="ListParagraph"/>
+        <w:rPr>
+          <w:b/>
+          <w:bCs/>
+          <w:sz w:val="36"/>
+          <w:szCs w:val="36"/>
+        </w:rPr>
+      </w:pPr>
+    </w:p>
+    <w:p>
+      <w:pPr>
+        <w:pStyle w:val="ListParagraph"/>
+        <w:rPr>
+          <w:b/>
+          <w:bCs/>
+          <w:sz w:val="36"/>
+          <w:szCs w:val="36"/>
+        </w:rPr>
+      </w:pPr>
+    </w:p>
+    <w:p>
+      <w:pPr>
+        <w:pStyle w:val="ListParagraph"/>
+        <w:rPr>
+          <w:b/>
+          <w:bCs/>
+          <w:sz w:val="36"/>
+          <w:szCs w:val="36"/>
+        </w:rPr>
+      </w:pPr>
+    </w:p>
+    <w:p>
+      <w:pPr>
+        <w:pStyle w:val="ListParagraph"/>
+        <w:rPr>
+          <w:b/>
+          <w:bCs/>
+          <w:sz w:val="36"/>
+          <w:szCs w:val="36"/>
+        </w:rPr>
+      </w:pPr>
+    </w:p>
+    <w:p>
+      <w:pPr>
+        <w:pStyle w:val="ListParagraph"/>
+        <w:rPr>
+          <w:b/>
+          <w:bCs/>
+          <w:sz w:val="36"/>
+          <w:szCs w:val="36"/>
+        </w:rPr>
+      </w:pPr>
+    </w:p>
+    <w:p>
+      <w:pPr>
+        <w:pStyle w:val="ListParagraph"/>
+        <w:rPr>
+          <w:b/>
+          <w:bCs/>
+          <w:sz w:val="36"/>
+          <w:szCs w:val="36"/>
+        </w:rPr>
+      </w:pPr>
+    </w:p>
+    <w:p>
+      <w:pPr>
+        <w:pStyle w:val="ListParagraph"/>
+        <w:rPr>
+          <w:b/>
+          <w:bCs/>
+        </w:rPr>
+      </w:pPr>
+      <w:r>
+        <w:rPr>
+          <w:b/>
+          <w:bCs/>
+          <w:sz w:val="36"/>
+          <w:szCs w:val="36"/>
+        </w:rPr>
         <w:t>Factory Pattern</w:t>
       </w:r>
       <w:r>
@@ -847,7 +2222,9 @@
         <w:rPr>
           <w:b/>
           <w:bCs/>
-        </w:rPr>
+          <w:noProof/>
+        </w:rPr>
+        <w:lastRenderedPageBreak/>
         <w:drawing>
           <wp:inline distT="0" distB="0" distL="0" distR="0" wp14:anchorId="46361E35" wp14:editId="36E56BAC">
             <wp:extent cx="3486150" cy="1920812"/>
@@ -864,7 +2241,7 @@
                     <pic:cNvPicPr/>
                   </pic:nvPicPr>
                   <pic:blipFill>
-                    <a:blip r:embed="rId13"/>
+                    <a:blip r:embed="rId23"/>
                     <a:stretch>
                       <a:fillRect/>
                     </a:stretch>
@@ -947,6 +2324,7 @@
         <w:rPr>
           <w:b/>
           <w:bCs/>
+          <w:noProof/>
         </w:rPr>
         <w:drawing>
           <wp:inline distT="0" distB="0" distL="0" distR="0" wp14:anchorId="21EA95BD" wp14:editId="7110794F">
@@ -964,7 +2342,7 @@
                     <pic:cNvPicPr/>
                   </pic:nvPicPr>
                   <pic:blipFill>
-                    <a:blip r:embed="rId14"/>
+                    <a:blip r:embed="rId24"/>
                     <a:stretch>
                       <a:fillRect/>
                     </a:stretch>
@@ -1006,8 +2384,8 @@
         <w:rPr>
           <w:b/>
           <w:bCs/>
-        </w:rPr>
-        <w:lastRenderedPageBreak/>
+          <w:noProof/>
+        </w:rPr>
         <w:drawing>
           <wp:inline distT="0" distB="0" distL="0" distR="0" wp14:anchorId="48D9C599" wp14:editId="657E4949">
             <wp:extent cx="5201376" cy="2886478"/>
@@ -1024,7 +2402,7 @@
                     <pic:cNvPicPr/>
                   </pic:nvPicPr>
                   <pic:blipFill>
-                    <a:blip r:embed="rId15"/>
+                    <a:blip r:embed="rId25"/>
                     <a:stretch>
                       <a:fillRect/>
                     </a:stretch>
@@ -1090,7 +2468,9 @@
         <w:rPr>
           <w:b/>
           <w:bCs/>
-        </w:rPr>
+          <w:noProof/>
+        </w:rPr>
+        <w:lastRenderedPageBreak/>
         <w:drawing>
           <wp:inline distT="0" distB="0" distL="0" distR="0" wp14:anchorId="20E44833" wp14:editId="6B65E92F">
             <wp:extent cx="5731510" cy="1821815"/>
@@ -1107,7 +2487,7 @@
                     <pic:cNvPicPr/>
                   </pic:nvPicPr>
                   <pic:blipFill>
-                    <a:blip r:embed="rId16"/>
+                    <a:blip r:embed="rId26"/>
                     <a:stretch>
                       <a:fillRect/>
                     </a:stretch>
@@ -1307,48 +2687,49 @@
           <w:sz w:val="32"/>
           <w:szCs w:val="32"/>
         </w:rPr>
+        <w:t>Abstract Factory</w:t>
+      </w:r>
+    </w:p>
+    <w:p>
+      <w:pPr>
+        <w:pStyle w:val="ListParagraph"/>
+        <w:rPr>
+          <w:b/>
+          <w:bCs/>
+        </w:rPr>
+      </w:pPr>
+    </w:p>
+    <w:p>
+      <w:pPr>
+        <w:pStyle w:val="ListParagraph"/>
+        <w:rPr>
+          <w:b/>
+          <w:bCs/>
+        </w:rPr>
+      </w:pPr>
+      <w:r>
+        <w:rPr>
+          <w:b/>
+          <w:bCs/>
+        </w:rPr>
+        <w:t>It’s a Factory of Factory</w:t>
+      </w:r>
+    </w:p>
+    <w:p>
+      <w:pPr>
+        <w:pStyle w:val="ListParagraph"/>
+        <w:rPr>
+          <w:b/>
+          <w:bCs/>
+        </w:rPr>
+      </w:pPr>
+      <w:r>
+        <w:rPr>
+          <w:b/>
+          <w:bCs/>
+          <w:noProof/>
+        </w:rPr>
         <w:lastRenderedPageBreak/>
-        <w:t>Abstract Factory</w:t>
-      </w:r>
-    </w:p>
-    <w:p>
-      <w:pPr>
-        <w:pStyle w:val="ListParagraph"/>
-        <w:rPr>
-          <w:b/>
-          <w:bCs/>
-        </w:rPr>
-      </w:pPr>
-    </w:p>
-    <w:p>
-      <w:pPr>
-        <w:pStyle w:val="ListParagraph"/>
-        <w:rPr>
-          <w:b/>
-          <w:bCs/>
-        </w:rPr>
-      </w:pPr>
-      <w:r>
-        <w:rPr>
-          <w:b/>
-          <w:bCs/>
-        </w:rPr>
-        <w:t>It’s a Factory of Factory</w:t>
-      </w:r>
-    </w:p>
-    <w:p>
-      <w:pPr>
-        <w:pStyle w:val="ListParagraph"/>
-        <w:rPr>
-          <w:b/>
-          <w:bCs/>
-        </w:rPr>
-      </w:pPr>
-      <w:r>
-        <w:rPr>
-          <w:b/>
-          <w:bCs/>
-        </w:rPr>
         <w:drawing>
           <wp:inline distT="0" distB="0" distL="0" distR="0" wp14:anchorId="5A82EE1C" wp14:editId="634C9A97">
             <wp:extent cx="3806907" cy="4114800"/>
@@ -1365,7 +2746,7 @@
                     <pic:cNvPicPr/>
                   </pic:nvPicPr>
                   <pic:blipFill>
-                    <a:blip r:embed="rId17"/>
+                    <a:blip r:embed="rId27"/>
                     <a:stretch>
                       <a:fillRect/>
                     </a:stretch>
@@ -1403,6 +2784,7 @@
         <w:rPr>
           <w:b/>
           <w:bCs/>
+          <w:noProof/>
         </w:rPr>
         <w:lastRenderedPageBreak/>
         <w:drawing>
@@ -1421,7 +2803,7 @@
                     <pic:cNvPicPr/>
                   </pic:nvPicPr>
                   <pic:blipFill>
-                    <a:blip r:embed="rId18"/>
+                    <a:blip r:embed="rId28"/>
                     <a:stretch>
                       <a:fillRect/>
                     </a:stretch>
@@ -1445,6 +2827,7 @@
         <w:rPr>
           <w:b/>
           <w:bCs/>
+          <w:noProof/>
         </w:rPr>
         <w:drawing>
           <wp:inline distT="0" distB="0" distL="0" distR="0" wp14:anchorId="23FC0C3D" wp14:editId="042E62AB">
@@ -1462,7 +2845,7 @@
                     <pic:cNvPicPr/>
                   </pic:nvPicPr>
                   <pic:blipFill>
-                    <a:blip r:embed="rId19"/>
+                    <a:blip r:embed="rId29"/>
                     <a:stretch>
                       <a:fillRect/>
                     </a:stretch>
@@ -1545,6 +2928,7 @@
         <w:rPr>
           <w:b/>
           <w:bCs/>
+          <w:noProof/>
         </w:rPr>
         <w:drawing>
           <wp:inline distT="0" distB="0" distL="0" distR="0" wp14:anchorId="00ABDCAC" wp14:editId="7B47E3B6">
@@ -1562,7 +2946,7 @@
                     <pic:cNvPicPr/>
                   </pic:nvPicPr>
                   <pic:blipFill>
-                    <a:blip r:embed="rId20"/>
+                    <a:blip r:embed="rId30"/>
                     <a:stretch>
                       <a:fillRect/>
                     </a:stretch>
@@ -1613,6 +2997,7 @@
         <w:rPr>
           <w:b/>
           <w:bCs/>
+          <w:noProof/>
         </w:rPr>
         <w:drawing>
           <wp:inline distT="0" distB="0" distL="0" distR="0" wp14:anchorId="079C898F" wp14:editId="76F14B65">
@@ -1630,7 +3015,7 @@
                     <pic:cNvPicPr/>
                   </pic:nvPicPr>
                   <pic:blipFill>
-                    <a:blip r:embed="rId21"/>
+                    <a:blip r:embed="rId31"/>
                     <a:stretch>
                       <a:fillRect/>
                     </a:stretch>
@@ -1690,12 +3075,13 @@
         <w:rPr>
           <w:b/>
           <w:bCs/>
+          <w:noProof/>
         </w:rPr>
         <w:lastRenderedPageBreak/>
         <w:drawing>
-          <wp:inline distT="0" distB="0" distL="0" distR="0" wp14:anchorId="775707F9" wp14:editId="55B26284">
-            <wp:extent cx="5629705" cy="2352675"/>
-            <wp:effectExtent l="0" t="0" r="9525" b="0"/>
+          <wp:inline distT="0" distB="0" distL="0" distR="0" wp14:anchorId="775707F9" wp14:editId="50E024FE">
+            <wp:extent cx="5629275" cy="3057525"/>
+            <wp:effectExtent l="0" t="0" r="9525" b="9525"/>
             <wp:docPr id="1883187768" name="Picture 1"/>
             <wp:cNvGraphicFramePr>
               <a:graphicFrameLocks xmlns:a="http://schemas.openxmlformats.org/drawingml/2006/main" noChangeAspect="1"/>
@@ -1708,7 +3094,7 @@
                     <pic:cNvPicPr/>
                   </pic:nvPicPr>
                   <pic:blipFill>
-                    <a:blip r:embed="rId22"/>
+                    <a:blip r:embed="rId32"/>
                     <a:stretch>
                       <a:fillRect/>
                     </a:stretch>
@@ -1716,7 +3102,7 @@
                   <pic:spPr>
                     <a:xfrm>
                       <a:off x="0" y="0"/>
-                      <a:ext cx="5635179" cy="2354963"/>
+                      <a:ext cx="5635180" cy="3060732"/>
                     </a:xfrm>
                     <a:prstGeom prst="rect">
                       <a:avLst/>
@@ -1750,6 +3136,7 @@
         <w:rPr>
           <w:b/>
           <w:bCs/>
+          <w:noProof/>
         </w:rPr>
         <w:drawing>
           <wp:inline distT="0" distB="0" distL="0" distR="0" wp14:anchorId="26B31EB4" wp14:editId="40ADB39C">
@@ -1767,7 +3154,7 @@
                     <pic:cNvPicPr/>
                   </pic:nvPicPr>
                   <pic:blipFill>
-                    <a:blip r:embed="rId23"/>
+                    <a:blip r:embed="rId33"/>
                     <a:stretch>
                       <a:fillRect/>
                     </a:stretch>
@@ -1815,6 +3202,7 @@
         <w:rPr>
           <w:b/>
           <w:bCs/>
+          <w:noProof/>
         </w:rPr>
         <w:lastRenderedPageBreak/>
         <w:drawing>
@@ -1833,7 +3221,7 @@
                     <pic:cNvPicPr/>
                   </pic:nvPicPr>
                   <pic:blipFill>
-                    <a:blip r:embed="rId24"/>
+                    <a:blip r:embed="rId34"/>
                     <a:stretch>
                       <a:fillRect/>
                     </a:stretch>
@@ -1875,6 +3263,7 @@
         <w:rPr>
           <w:b/>
           <w:bCs/>
+          <w:noProof/>
         </w:rPr>
         <w:drawing>
           <wp:inline distT="0" distB="0" distL="0" distR="0" wp14:anchorId="000CC6AB" wp14:editId="75AD2713">
@@ -1892,7 +3281,7 @@
                     <pic:cNvPicPr/>
                   </pic:nvPicPr>
                   <pic:blipFill>
-                    <a:blip r:embed="rId25"/>
+                    <a:blip r:embed="rId35"/>
                     <a:stretch>
                       <a:fillRect/>
                     </a:stretch>
@@ -1921,6 +3310,56 @@
     </w:sectPr>
   </w:body>
 </w:document>
+</file>
+
+<file path=word/endnotes.xml><?xml version="1.0" encoding="utf-8"?>
+<w:endnotes xmlns:wpc="http://schemas.microsoft.com/office/word/2010/wordprocessingCanvas" xmlns:cx="http://schemas.microsoft.com/office/drawing/2014/chartex" xmlns:cx1="http://schemas.microsoft.com/office/drawing/2015/9/8/chartex" xmlns:cx2="http://schemas.microsoft.com/office/drawing/2015/10/21/chartex" xmlns:cx3="http://schemas.microsoft.com/office/drawing/2016/5/9/chartex" xmlns:cx4="http://schemas.microsoft.com/office/drawing/2016/5/10/chartex" xmlns:cx5="http://schemas.microsoft.com/office/drawing/2016/5/11/chartex" xmlns:cx6="http://schemas.microsoft.com/office/drawing/2016/5/12/chartex" xmlns:cx7="http://schemas.microsoft.com/office/drawing/2016/5/13/chartex" xmlns:cx8="http://schemas.microsoft.com/office/drawing/2016/5/14/chartex" xmlns:mc="http://schemas.openxmlformats.org/markup-compatibility/2006" xmlns:aink="http://schemas.microsoft.com/office/drawing/2016/ink" xmlns:am3d="http://schemas.microsoft.com/office/drawing/2017/model3d" xmlns:o="urn:schemas-microsoft-com:office:office" xmlns:oel="http://schemas.microsoft.com/office/2019/extlst" xmlns:r="http://schemas.openxmlformats.org/officeDocument/2006/relationships" xmlns:m="http://schemas.openxmlformats.org/officeDocument/2006/math" xmlns:v="urn:schemas-microsoft-com:vml" xmlns:wp14="http://schemas.microsoft.com/office/word/2010/wordprocessingDrawing" xmlns:wp="http://schemas.openxmlformats.org/drawingml/2006/wordprocessingDrawing" xmlns:w10="urn:schemas-microsoft-com:office:word" xmlns:w="http://schemas.openxmlformats.org/wordprocessingml/2006/main" xmlns:w14="http://schemas.microsoft.com/office/word/2010/wordml" xmlns:w15="http://schemas.microsoft.com/office/word/2012/wordml" xmlns:w16cex="http://schemas.microsoft.com/office/word/2018/wordml/cex" xmlns:w16cid="http://schemas.microsoft.com/office/word/2016/wordml/cid" xmlns:w16="http://schemas.microsoft.com/office/word/2018/wordml" xmlns:w16du="http://schemas.microsoft.com/office/word/2023/wordml/word16du" xmlns:w16sdtdh="http://schemas.microsoft.com/office/word/2020/wordml/sdtdatahash" xmlns:w16se="http://schemas.microsoft.com/office/word/2015/wordml/symex" xmlns:wpg="http://schemas.microsoft.com/office/word/2010/wordprocessingGroup" xmlns:wpi="http://schemas.microsoft.com/office/word/2010/wordprocessingInk" xmlns:wne="http://schemas.microsoft.com/office/word/2006/wordml" xmlns:wps="http://schemas.microsoft.com/office/word/2010/wordprocessingShape" mc:Ignorable="w14 w15 w16se w16cid w16 w16cex w16sdtdh w16du wp14">
+  <w:endnote w:type="separator" w:id="-1">
+    <w:p>
+      <w:pPr>
+        <w:spacing w:after="0" w:line="240" w:lineRule="auto"/>
+      </w:pPr>
+      <w:r>
+        <w:separator/>
+      </w:r>
+    </w:p>
+  </w:endnote>
+  <w:endnote w:type="continuationSeparator" w:id="0">
+    <w:p>
+      <w:pPr>
+        <w:spacing w:after="0" w:line="240" w:lineRule="auto"/>
+      </w:pPr>
+      <w:r>
+        <w:continuationSeparator/>
+      </w:r>
+    </w:p>
+  </w:endnote>
+</w:endnotes>
+</file>
+
+<file path=word/footnotes.xml><?xml version="1.0" encoding="utf-8"?>
+<w:footnotes xmlns:wpc="http://schemas.microsoft.com/office/word/2010/wordprocessingCanvas" xmlns:cx="http://schemas.microsoft.com/office/drawing/2014/chartex" xmlns:cx1="http://schemas.microsoft.com/office/drawing/2015/9/8/chartex" xmlns:cx2="http://schemas.microsoft.com/office/drawing/2015/10/21/chartex" xmlns:cx3="http://schemas.microsoft.com/office/drawing/2016/5/9/chartex" xmlns:cx4="http://schemas.microsoft.com/office/drawing/2016/5/10/chartex" xmlns:cx5="http://schemas.microsoft.com/office/drawing/2016/5/11/chartex" xmlns:cx6="http://schemas.microsoft.com/office/drawing/2016/5/12/chartex" xmlns:cx7="http://schemas.microsoft.com/office/drawing/2016/5/13/chartex" xmlns:cx8="http://schemas.microsoft.com/office/drawing/2016/5/14/chartex" xmlns:mc="http://schemas.openxmlformats.org/markup-compatibility/2006" xmlns:aink="http://schemas.microsoft.com/office/drawing/2016/ink" xmlns:am3d="http://schemas.microsoft.com/office/drawing/2017/model3d" xmlns:o="urn:schemas-microsoft-com:office:office" xmlns:oel="http://schemas.microsoft.com/office/2019/extlst" xmlns:r="http://schemas.openxmlformats.org/officeDocument/2006/relationships" xmlns:m="http://schemas.openxmlformats.org/officeDocument/2006/math" xmlns:v="urn:schemas-microsoft-com:vml" xmlns:wp14="http://schemas.microsoft.com/office/word/2010/wordprocessingDrawing" xmlns:wp="http://schemas.openxmlformats.org/drawingml/2006/wordprocessingDrawing" xmlns:w10="urn:schemas-microsoft-com:office:word" xmlns:w="http://schemas.openxmlformats.org/wordprocessingml/2006/main" xmlns:w14="http://schemas.microsoft.com/office/word/2010/wordml" xmlns:w15="http://schemas.microsoft.com/office/word/2012/wordml" xmlns:w16cex="http://schemas.microsoft.com/office/word/2018/wordml/cex" xmlns:w16cid="http://schemas.microsoft.com/office/word/2016/wordml/cid" xmlns:w16="http://schemas.microsoft.com/office/word/2018/wordml" xmlns:w16du="http://schemas.microsoft.com/office/word/2023/wordml/word16du" xmlns:w16sdtdh="http://schemas.microsoft.com/office/word/2020/wordml/sdtdatahash" xmlns:w16se="http://schemas.microsoft.com/office/word/2015/wordml/symex" xmlns:wpg="http://schemas.microsoft.com/office/word/2010/wordprocessingGroup" xmlns:wpi="http://schemas.microsoft.com/office/word/2010/wordprocessingInk" xmlns:wne="http://schemas.microsoft.com/office/word/2006/wordml" xmlns:wps="http://schemas.microsoft.com/office/word/2010/wordprocessingShape" mc:Ignorable="w14 w15 w16se w16cid w16 w16cex w16sdtdh w16du wp14">
+  <w:footnote w:type="separator" w:id="-1">
+    <w:p>
+      <w:pPr>
+        <w:spacing w:after="0" w:line="240" w:lineRule="auto"/>
+      </w:pPr>
+      <w:r>
+        <w:separator/>
+      </w:r>
+    </w:p>
+  </w:footnote>
+  <w:footnote w:type="continuationSeparator" w:id="0">
+    <w:p>
+      <w:pPr>
+        <w:spacing w:after="0" w:line="240" w:lineRule="auto"/>
+      </w:pPr>
+      <w:r>
+        <w:continuationSeparator/>
+      </w:r>
+    </w:p>
+  </w:footnote>
+</w:footnotes>
 </file>
 
 <file path=word/numbering.xml><?xml version="1.0" encoding="utf-8"?>
@@ -2459,6 +3898,50 @@
       <w:contextualSpacing/>
     </w:pPr>
   </w:style>
+  <w:style w:type="paragraph" w:styleId="Header">
+    <w:name w:val="header"/>
+    <w:basedOn w:val="Normal"/>
+    <w:link w:val="HeaderChar"/>
+    <w:uiPriority w:val="99"/>
+    <w:unhideWhenUsed/>
+    <w:rsid w:val="004C0949"/>
+    <w:pPr>
+      <w:tabs>
+        <w:tab w:val="center" w:pos="4513"/>
+        <w:tab w:val="right" w:pos="9026"/>
+      </w:tabs>
+      <w:spacing w:after="0" w:line="240" w:lineRule="auto"/>
+    </w:pPr>
+  </w:style>
+  <w:style w:type="character" w:customStyle="1" w:styleId="HeaderChar">
+    <w:name w:val="Header Char"/>
+    <w:basedOn w:val="DefaultParagraphFont"/>
+    <w:link w:val="Header"/>
+    <w:uiPriority w:val="99"/>
+    <w:rsid w:val="004C0949"/>
+  </w:style>
+  <w:style w:type="paragraph" w:styleId="Footer">
+    <w:name w:val="footer"/>
+    <w:basedOn w:val="Normal"/>
+    <w:link w:val="FooterChar"/>
+    <w:uiPriority w:val="99"/>
+    <w:unhideWhenUsed/>
+    <w:rsid w:val="004C0949"/>
+    <w:pPr>
+      <w:tabs>
+        <w:tab w:val="center" w:pos="4513"/>
+        <w:tab w:val="right" w:pos="9026"/>
+      </w:tabs>
+      <w:spacing w:after="0" w:line="240" w:lineRule="auto"/>
+    </w:pPr>
+  </w:style>
+  <w:style w:type="character" w:customStyle="1" w:styleId="FooterChar">
+    <w:name w:val="Footer Char"/>
+    <w:basedOn w:val="DefaultParagraphFont"/>
+    <w:link w:val="Footer"/>
+    <w:uiPriority w:val="99"/>
+    <w:rsid w:val="004C0949"/>
+  </w:style>
 </w:styles>
 </file>
 

</xml_diff>